<commit_message>
Rotas de cadastro e login
Cadastro e Login do professor e aluno estão funcionando e retornam um status code ao front end e um true ou false de resultado da requisição.
</commit_message>
<xml_diff>
--- a/documentacao/como rodar na sua máquina.docx
+++ b/documentacao/como rodar na sua máquina.docx
@@ -3,15 +3,19 @@
 <w:document xmlns:wpc="http://schemas.microsoft.com/office/word/2010/wordprocessingCanvas" xmlns:cx="http://schemas.microsoft.com/office/drawing/2014/chartex" xmlns:cx1="http://schemas.microsoft.com/office/drawing/2015/9/8/chartex" xmlns:cx2="http://schemas.microsoft.com/office/drawing/2015/10/21/chartex" xmlns:cx3="http://schemas.microsoft.com/office/drawing/2016/5/9/chartex" xmlns:cx4="http://schemas.microsoft.com/office/drawing/2016/5/10/chartex" xmlns:cx5="http://schemas.microsoft.com/office/drawing/2016/5/11/chartex" xmlns:cx6="http://schemas.microsoft.com/office/drawing/2016/5/12/chartex" xmlns:cx7="http://schemas.microsoft.com/office/drawing/2016/5/13/chartex" xmlns:cx8="http://schemas.microsoft.com/office/drawing/2016/5/14/chartex" xmlns:mc="http://schemas.openxmlformats.org/markup-compatibility/2006" xmlns:aink="http://schemas.microsoft.com/office/drawing/2016/ink" xmlns:am3d="http://schemas.microsoft.com/office/drawing/2017/model3d" xmlns:o="urn:schemas-microsoft-com:office:office" xmlns:r="http://schemas.openxmlformats.org/officeDocument/2006/relationships" xmlns:m="http://schemas.openxmlformats.org/officeDocument/2006/math" xmlns:v="urn:schemas-microsoft-com:vml" xmlns:wp14="http://schemas.microsoft.com/office/word/2010/wordprocessingDrawing" xmlns:wp="http://schemas.openxmlformats.org/drawingml/2006/wordprocessingDrawing" xmlns:w10="urn:schemas-microsoft-com:office:word" xmlns:w="http://schemas.openxmlformats.org/wordprocessingml/2006/main" xmlns:w14="http://schemas.microsoft.com/office/word/2010/wordml" xmlns:w15="http://schemas.microsoft.com/office/word/2012/wordml" xmlns:w16cex="http://schemas.microsoft.com/office/word/2018/wordml/cex" xmlns:w16cid="http://schemas.microsoft.com/office/word/2016/wordml/cid" xmlns:w16="http://schemas.microsoft.com/office/word/2018/wordml" xmlns:w16sdtdh="http://schemas.microsoft.com/office/word/2020/wordml/sdtdatahash" xmlns:w16se="http://schemas.microsoft.com/office/word/2015/wordml/symex" xmlns:wpg="http://schemas.microsoft.com/office/word/2010/wordprocessingGroup" xmlns:wpi="http://schemas.microsoft.com/office/word/2010/wordprocessingInk" xmlns:wne="http://schemas.microsoft.com/office/word/2006/wordml" xmlns:wps="http://schemas.microsoft.com/office/word/2010/wordprocessingShape" mc:Ignorable="w14 w15 w16se w16cid w16 w16cex w16sdtdh wp14">
   <w:body>
     <w:p>
+      <w:proofErr w:type="spellStart"/>
       <w:r>
         <w:t>Frontend</w:t>
       </w:r>
+      <w:proofErr w:type="spellEnd"/>
     </w:p>
     <w:p/>
     <w:p>
+      <w:proofErr w:type="spellStart"/>
       <w:r>
         <w:t>Backend</w:t>
       </w:r>
+      <w:proofErr w:type="spellEnd"/>
     </w:p>
     <w:p>
       <w:pPr>
@@ -84,7 +88,15 @@
         </w:numPr>
       </w:pPr>
       <w:r>
-        <w:t xml:space="preserve">Baixar o Lombok: </w:t>
+        <w:t xml:space="preserve">Baixar o </w:t>
+      </w:r>
+      <w:proofErr w:type="spellStart"/>
+      <w:r>
+        <w:t>Lombok</w:t>
+      </w:r>
+      <w:proofErr w:type="spellEnd"/>
+      <w:r>
+        <w:t xml:space="preserve">: </w:t>
       </w:r>
       <w:r>
         <w:t>https://projectlombok.org/download</w:t>
@@ -464,6 +476,21 @@
             </a:graphic>
           </wp:inline>
         </w:drawing>
+      </w:r>
+      <w:r>
+        <w:t xml:space="preserve"> </w:t>
+      </w:r>
+    </w:p>
+    <w:p>
+      <w:pPr>
+        <w:pStyle w:val="PargrafodaLista"/>
+        <w:numPr>
+          <w:ilvl w:val="0"/>
+          <w:numId w:val="1"/>
+        </w:numPr>
+      </w:pPr>
+      <w:r>
+        <w:t>joel.marcos.graf@gmail.com</w:t>
       </w:r>
     </w:p>
     <w:sectPr>
@@ -1029,6 +1056,22 @@
       <w:contextualSpacing/>
     </w:pPr>
   </w:style>
+  <w:style w:type="paragraph" w:styleId="NormalWeb">
+    <w:name w:val="Normal (Web)"/>
+    <w:basedOn w:val="Normal"/>
+    <w:uiPriority w:val="99"/>
+    <w:unhideWhenUsed/>
+    <w:rsid w:val="00041166"/>
+    <w:pPr>
+      <w:spacing w:before="100" w:beforeAutospacing="1" w:after="100" w:afterAutospacing="1" w:line="240" w:lineRule="auto"/>
+    </w:pPr>
+    <w:rPr>
+      <w:rFonts w:ascii="Times New Roman" w:eastAsia="Times New Roman" w:hAnsi="Times New Roman" w:cs="Times New Roman"/>
+      <w:sz w:val="24"/>
+      <w:szCs w:val="24"/>
+      <w:lang w:eastAsia="pt-BR"/>
+    </w:rPr>
+  </w:style>
 </w:styles>
 </file>
 

</xml_diff>